<commit_message>
Se corrige fuente trabajo
</commit_message>
<xml_diff>
--- a/Dataset/TrabajoR/Trabajo.docx
+++ b/Dataset/TrabajoR/Trabajo.docx
@@ -817,14 +817,7 @@
           <w:sz w:val="22"/>
           <w:szCs w:val="24"/>
         </w:rPr>
-        <w:t xml:space="preserve">peso de la persona </w:t>
-      </w:r>
-      <w:r>
-        <w:rPr>
-          <w:sz w:val="22"/>
-          <w:szCs w:val="24"/>
-        </w:rPr>
-        <w:t>que posee</w:t>
+        <w:t>peso de la persona que posee</w:t>
       </w:r>
       <w:r>
         <w:rPr>
@@ -884,14 +877,7 @@
           <w:sz w:val="22"/>
           <w:szCs w:val="24"/>
         </w:rPr>
-        <w:t xml:space="preserve">a la altura de la persona </w:t>
-      </w:r>
-      <w:r>
-        <w:rPr>
-          <w:sz w:val="22"/>
-          <w:szCs w:val="24"/>
-        </w:rPr>
-        <w:t>que posee la enfermedad</w:t>
+        <w:t>a la altura de la persona que posee la enfermedad</w:t>
       </w:r>
       <w:r>
         <w:rPr>
@@ -944,14 +930,7 @@
           <w:sz w:val="22"/>
           <w:szCs w:val="24"/>
         </w:rPr>
-        <w:t xml:space="preserve">la edad de la persona </w:t>
-      </w:r>
-      <w:r>
-        <w:rPr>
-          <w:sz w:val="22"/>
-          <w:szCs w:val="24"/>
-        </w:rPr>
-        <w:t xml:space="preserve">que posee </w:t>
+        <w:t xml:space="preserve">la edad de la persona que posee </w:t>
       </w:r>
       <w:r>
         <w:rPr>
@@ -981,14 +960,25 @@
           <w:szCs w:val="24"/>
         </w:rPr>
       </w:pPr>
-      <w:r>
-        <w:rPr>
-          <w:b/>
-          <w:bCs/>
-          <w:sz w:val="22"/>
-          <w:szCs w:val="24"/>
-        </w:rPr>
-        <w:t>Enf_Resp:</w:t>
+      <w:proofErr w:type="spellStart"/>
+      <w:r>
+        <w:rPr>
+          <w:b/>
+          <w:bCs/>
+          <w:sz w:val="22"/>
+          <w:szCs w:val="24"/>
+        </w:rPr>
+        <w:t>Enf_Resp</w:t>
+      </w:r>
+      <w:proofErr w:type="spellEnd"/>
+      <w:r>
+        <w:rPr>
+          <w:b/>
+          <w:bCs/>
+          <w:sz w:val="22"/>
+          <w:szCs w:val="24"/>
+        </w:rPr>
+        <w:t>:</w:t>
       </w:r>
       <w:r>
         <w:rPr>
@@ -1027,14 +1017,25 @@
           <w:szCs w:val="24"/>
         </w:rPr>
       </w:pPr>
-      <w:r>
-        <w:rPr>
-          <w:b/>
-          <w:bCs/>
-          <w:sz w:val="22"/>
-          <w:szCs w:val="24"/>
-        </w:rPr>
-        <w:t>Est_Salud:</w:t>
+      <w:proofErr w:type="spellStart"/>
+      <w:r>
+        <w:rPr>
+          <w:b/>
+          <w:bCs/>
+          <w:sz w:val="22"/>
+          <w:szCs w:val="24"/>
+        </w:rPr>
+        <w:t>Est_Salud</w:t>
+      </w:r>
+      <w:proofErr w:type="spellEnd"/>
+      <w:r>
+        <w:rPr>
+          <w:b/>
+          <w:bCs/>
+          <w:sz w:val="22"/>
+          <w:szCs w:val="24"/>
+        </w:rPr>
+        <w:t>:</w:t>
       </w:r>
       <w:r>
         <w:rPr>
@@ -1107,37 +1108,14 @@
           <w:sz w:val="22"/>
           <w:szCs w:val="24"/>
         </w:rPr>
-        <w:t>R</w:t>
-      </w:r>
-      <w:r>
-        <w:rPr>
-          <w:b/>
-          <w:bCs/>
-          <w:sz w:val="22"/>
-          <w:szCs w:val="24"/>
-        </w:rPr>
-        <w:t xml:space="preserve">: </w:t>
-      </w:r>
-      <w:r>
-        <w:rPr>
-          <w:sz w:val="22"/>
-          <w:szCs w:val="24"/>
-        </w:rPr>
-        <w:t xml:space="preserve">Significa que la persona </w:t>
-      </w:r>
-      <w:r>
-        <w:rPr>
-          <w:sz w:val="22"/>
-          <w:szCs w:val="24"/>
-        </w:rPr>
-        <w:t>se recuperó del coronavirus</w:t>
-      </w:r>
-      <w:r>
-        <w:rPr>
-          <w:sz w:val="22"/>
-          <w:szCs w:val="24"/>
-        </w:rPr>
-        <w:t>.</w:t>
+        <w:t xml:space="preserve">R: </w:t>
+      </w:r>
+      <w:r>
+        <w:rPr>
+          <w:sz w:val="22"/>
+          <w:szCs w:val="24"/>
+        </w:rPr>
+        <w:t>Significa que la persona se recuperó del coronavirus.</w:t>
       </w:r>
     </w:p>
     <w:p>
@@ -1162,37 +1140,14 @@
           <w:sz w:val="22"/>
           <w:szCs w:val="24"/>
         </w:rPr>
-        <w:t>M</w:t>
-      </w:r>
-      <w:r>
-        <w:rPr>
-          <w:b/>
-          <w:bCs/>
-          <w:sz w:val="22"/>
-          <w:szCs w:val="24"/>
-        </w:rPr>
-        <w:t xml:space="preserve">: </w:t>
-      </w:r>
-      <w:r>
-        <w:rPr>
-          <w:sz w:val="22"/>
-          <w:szCs w:val="24"/>
-        </w:rPr>
-        <w:t xml:space="preserve">Significa que la persona </w:t>
-      </w:r>
-      <w:r>
-        <w:rPr>
-          <w:sz w:val="22"/>
-          <w:szCs w:val="24"/>
-        </w:rPr>
-        <w:t>falleció a causa de la enfermedad</w:t>
-      </w:r>
-      <w:r>
-        <w:rPr>
-          <w:sz w:val="22"/>
-          <w:szCs w:val="24"/>
-        </w:rPr>
-        <w:t>.</w:t>
+        <w:t xml:space="preserve">M: </w:t>
+      </w:r>
+      <w:r>
+        <w:rPr>
+          <w:sz w:val="22"/>
+          <w:szCs w:val="24"/>
+        </w:rPr>
+        <w:t>Significa que la persona falleció a causa de la enfermedad.</w:t>
       </w:r>
     </w:p>
     <w:p>
@@ -1651,8 +1606,81 @@
           <w:rFonts w:ascii="Arial" w:hAnsi="Arial" w:cs="Arial"/>
           <w:iCs/>
         </w:rPr>
-        <w:t>Cargue la base de datos desde el formato .xlsx (From Excel…) o desde el formato .txt (From Text (base)…) desde la pestaña Import Dataset</w:t>
-      </w:r>
+        <w:t>Cargue la base de datos desde el formato .xlsx (</w:t>
+      </w:r>
+      <w:proofErr w:type="spellStart"/>
+      <w:r>
+        <w:rPr>
+          <w:rFonts w:ascii="Arial" w:hAnsi="Arial" w:cs="Arial"/>
+          <w:iCs/>
+        </w:rPr>
+        <w:t>From</w:t>
+      </w:r>
+      <w:proofErr w:type="spellEnd"/>
+      <w:r>
+        <w:rPr>
+          <w:rFonts w:ascii="Arial" w:hAnsi="Arial" w:cs="Arial"/>
+          <w:iCs/>
+        </w:rPr>
+        <w:t xml:space="preserve"> Excel…) o desde el formato .</w:t>
+      </w:r>
+      <w:proofErr w:type="spellStart"/>
+      <w:r>
+        <w:rPr>
+          <w:rFonts w:ascii="Arial" w:hAnsi="Arial" w:cs="Arial"/>
+          <w:iCs/>
+        </w:rPr>
+        <w:t>txt</w:t>
+      </w:r>
+      <w:proofErr w:type="spellEnd"/>
+      <w:r>
+        <w:rPr>
+          <w:rFonts w:ascii="Arial" w:hAnsi="Arial" w:cs="Arial"/>
+          <w:iCs/>
+        </w:rPr>
+        <w:t xml:space="preserve"> (</w:t>
+      </w:r>
+      <w:proofErr w:type="spellStart"/>
+      <w:r>
+        <w:rPr>
+          <w:rFonts w:ascii="Arial" w:hAnsi="Arial" w:cs="Arial"/>
+          <w:iCs/>
+        </w:rPr>
+        <w:t>From</w:t>
+      </w:r>
+      <w:proofErr w:type="spellEnd"/>
+      <w:r>
+        <w:rPr>
+          <w:rFonts w:ascii="Arial" w:hAnsi="Arial" w:cs="Arial"/>
+          <w:iCs/>
+        </w:rPr>
+        <w:t xml:space="preserve"> Text (base)…) desde la pestaña </w:t>
+      </w:r>
+      <w:proofErr w:type="spellStart"/>
+      <w:r>
+        <w:rPr>
+          <w:rFonts w:ascii="Arial" w:hAnsi="Arial" w:cs="Arial"/>
+          <w:iCs/>
+        </w:rPr>
+        <w:t>Import</w:t>
+      </w:r>
+      <w:proofErr w:type="spellEnd"/>
+      <w:r>
+        <w:rPr>
+          <w:rFonts w:ascii="Arial" w:hAnsi="Arial" w:cs="Arial"/>
+          <w:iCs/>
+        </w:rPr>
+        <w:t xml:space="preserve"> </w:t>
+      </w:r>
+      <w:proofErr w:type="spellStart"/>
+      <w:r>
+        <w:rPr>
+          <w:rFonts w:ascii="Arial" w:hAnsi="Arial" w:cs="Arial"/>
+          <w:iCs/>
+        </w:rPr>
+        <w:t>Dataset</w:t>
+      </w:r>
+      <w:proofErr w:type="spellEnd"/>
       <w:r>
         <w:rPr>
           <w:rFonts w:ascii="Arial" w:hAnsi="Arial" w:cs="Arial"/>
@@ -1847,6 +1875,8 @@
         </w:rPr>
         <w:tab/>
       </w:r>
+      <w:proofErr w:type="spellStart"/>
+      <w:proofErr w:type="gramStart"/>
       <w:r>
         <w:rPr>
           <w:rFonts w:ascii="Courier New" w:hAnsi="Courier New" w:cs="Courier New"/>
@@ -1854,7 +1884,18 @@
           <w:sz w:val="20"/>
           <w:szCs w:val="20"/>
         </w:rPr>
-        <w:t>set.seed(</w:t>
+        <w:t>set.seed</w:t>
+      </w:r>
+      <w:proofErr w:type="spellEnd"/>
+      <w:proofErr w:type="gramEnd"/>
+      <w:r>
+        <w:rPr>
+          <w:rFonts w:ascii="Courier New" w:hAnsi="Courier New" w:cs="Courier New"/>
+          <w:iCs/>
+          <w:sz w:val="20"/>
+          <w:szCs w:val="20"/>
+        </w:rPr>
+        <w:t>(</w:t>
       </w:r>
       <w:r>
         <w:rPr>
@@ -1927,6 +1968,7 @@
         </w:rPr>
         <w:t xml:space="preserve">, cambie </w:t>
       </w:r>
+      <w:proofErr w:type="gramStart"/>
       <w:r>
         <w:rPr>
           <w:rFonts w:ascii="Courier New" w:hAnsi="Courier New" w:cs="Courier New"/>
@@ -1939,7 +1981,15 @@
           <w:rFonts w:ascii="Arial" w:hAnsi="Arial" w:cs="Arial"/>
           <w:iCs/>
         </w:rPr>
-        <w:t xml:space="preserve">  por nombre con el que haya cargado la base de datos</w:t>
+        <w:t xml:space="preserve">  por</w:t>
+      </w:r>
+      <w:proofErr w:type="gramEnd"/>
+      <w:r>
+        <w:rPr>
+          <w:rFonts w:ascii="Arial" w:hAnsi="Arial" w:cs="Arial"/>
+          <w:iCs/>
+        </w:rPr>
+        <w:t xml:space="preserve"> nombre con el que haya cargado la base de datos</w:t>
       </w:r>
       <w:r>
         <w:rPr>
@@ -1971,6 +2021,7 @@
           <w:lang w:val="en-US"/>
         </w:rPr>
       </w:pPr>
+      <w:proofErr w:type="spellStart"/>
       <w:r>
         <w:rPr>
           <w:rFonts w:ascii="Courier New" w:hAnsi="Courier New" w:cs="Courier New"/>
@@ -1979,8 +2030,9 @@
           <w:szCs w:val="20"/>
           <w:lang w:val="en-US"/>
         </w:rPr>
-        <w:t xml:space="preserve">datos </w:t>
-      </w:r>
+        <w:t>datos</w:t>
+      </w:r>
+      <w:proofErr w:type="spellEnd"/>
       <w:r>
         <w:rPr>
           <w:rFonts w:ascii="Courier New" w:hAnsi="Courier New" w:cs="Courier New"/>
@@ -1989,29 +2041,30 @@
           <w:szCs w:val="20"/>
           <w:lang w:val="en-US"/>
         </w:rPr>
-        <w:t xml:space="preserve">&lt;- </w:t>
+        <w:t xml:space="preserve"> </w:t>
       </w:r>
       <w:r>
         <w:rPr>
           <w:rFonts w:ascii="Courier New" w:hAnsi="Courier New" w:cs="Courier New"/>
-          <w:b/>
-          <w:bCs/>
           <w:iCs/>
           <w:sz w:val="20"/>
           <w:szCs w:val="20"/>
           <w:lang w:val="en-US"/>
         </w:rPr>
-        <w:t>BD</w:t>
-      </w:r>
+        <w:t xml:space="preserve">&lt;- </w:t>
+      </w:r>
+      <w:proofErr w:type="gramStart"/>
       <w:r>
         <w:rPr>
           <w:rFonts w:ascii="Courier New" w:hAnsi="Courier New" w:cs="Courier New"/>
+          <w:b/>
+          <w:bCs/>
           <w:iCs/>
           <w:sz w:val="20"/>
           <w:szCs w:val="20"/>
           <w:lang w:val="en-US"/>
         </w:rPr>
-        <w:t>[</w:t>
+        <w:t>BD</w:t>
       </w:r>
       <w:r>
         <w:rPr>
@@ -2021,8 +2074,9 @@
           <w:szCs w:val="20"/>
           <w:lang w:val="en-US"/>
         </w:rPr>
-        <w:t>sample(1:</w:t>
-      </w:r>
+        <w:t>[</w:t>
+      </w:r>
+      <w:proofErr w:type="gramEnd"/>
       <w:r>
         <w:rPr>
           <w:rFonts w:ascii="Courier New" w:hAnsi="Courier New" w:cs="Courier New"/>
@@ -2031,7 +2085,7 @@
           <w:szCs w:val="20"/>
           <w:lang w:val="en-US"/>
         </w:rPr>
-        <w:t>nrow</w:t>
+        <w:t>sample(1:</w:t>
       </w:r>
       <w:r>
         <w:rPr>
@@ -2041,29 +2095,29 @@
           <w:szCs w:val="20"/>
           <w:lang w:val="en-US"/>
         </w:rPr>
-        <w:t>(</w:t>
+        <w:t>nrow</w:t>
       </w:r>
       <w:r>
         <w:rPr>
           <w:rFonts w:ascii="Courier New" w:hAnsi="Courier New" w:cs="Courier New"/>
-          <w:b/>
-          <w:bCs/>
           <w:iCs/>
           <w:sz w:val="20"/>
           <w:szCs w:val="20"/>
           <w:lang w:val="en-US"/>
         </w:rPr>
-        <w:t>BD</w:t>
+        <w:t>(</w:t>
       </w:r>
       <w:r>
         <w:rPr>
           <w:rFonts w:ascii="Courier New" w:hAnsi="Courier New" w:cs="Courier New"/>
+          <w:b/>
+          <w:bCs/>
           <w:iCs/>
           <w:sz w:val="20"/>
           <w:szCs w:val="20"/>
           <w:lang w:val="en-US"/>
         </w:rPr>
-        <w:t>), size = 250)</w:t>
+        <w:t>BD</w:t>
       </w:r>
       <w:r>
         <w:rPr>
@@ -2073,7 +2127,7 @@
           <w:szCs w:val="20"/>
           <w:lang w:val="en-US"/>
         </w:rPr>
-        <w:t>, ]</w:t>
+        <w:t>), size = 250), ]</w:t>
       </w:r>
     </w:p>
     <w:p>
@@ -2123,7 +2177,16 @@
           <w:sz w:val="22"/>
           <w:lang w:val="es-CO"/>
         </w:rPr>
-        <w:t xml:space="preserve">pueden escribirme al correo </w:t>
+        <w:t xml:space="preserve">pueden escribirme al </w:t>
+      </w:r>
+      <w:proofErr w:type="gramStart"/>
+      <w:r>
+        <w:rPr>
+          <w:rFonts w:ascii="Arial" w:hAnsi="Arial" w:cs="Arial"/>
+          <w:sz w:val="22"/>
+          <w:lang w:val="es-CO"/>
+        </w:rPr>
+        <w:t xml:space="preserve">correo </w:t>
       </w:r>
       <w:r>
         <w:rPr>
@@ -2142,6 +2205,7 @@
         </w:rPr>
         <w:t>jivan.perez@udea.edu.co</w:t>
       </w:r>
+      <w:proofErr w:type="gramEnd"/>
     </w:p>
     <w:p>
       <w:pPr>
@@ -2525,15 +2589,7 @@
           <w:bCs/>
           <w:sz w:val="22"/>
         </w:rPr>
-        <w:t>?</w:t>
-      </w:r>
-      <w:r>
-        <w:rPr>
-          <w:rFonts w:ascii="Arial" w:hAnsi="Arial" w:cs="Arial"/>
-          <w:bCs/>
-          <w:sz w:val="22"/>
-        </w:rPr>
-        <w:t xml:space="preserve"> </w:t>
+        <w:t xml:space="preserve">? </w:t>
       </w:r>
       <w:r>
         <w:rPr>
@@ -2783,6 +2839,8 @@
         </w:rPr>
         <w:t xml:space="preserve"> </w:t>
       </w:r>
+      <w:bookmarkStart w:id="0" w:name="_GoBack"/>
+      <w:bookmarkEnd w:id="0"/>
     </w:p>
     <w:p>
       <w:pPr>
@@ -2802,24 +2860,25 @@
       <w:r>
         <w:rPr>
           <w:rFonts w:ascii="Arial" w:hAnsi="Arial" w:cs="Arial"/>
-          <w:lang w:val="es-CO"/>
+          <w:bCs/>
+          <w:sz w:val="22"/>
         </w:rPr>
         <w:t>Presente el comportamiento de la curva de distribución de la Edad de los infectados, y muestre si ¿Realmente podría pensarse que la Edad influye a</w:t>
       </w:r>
       <w:r>
         <w:rPr>
           <w:rFonts w:ascii="Arial" w:hAnsi="Arial" w:cs="Arial"/>
-          <w:lang w:val="es-CO"/>
+          <w:bCs/>
+          <w:sz w:val="22"/>
         </w:rPr>
         <w:t xml:space="preserve"> en el Estado de Salud de los infectados?</w:t>
       </w:r>
-      <w:bookmarkStart w:id="0" w:name="_GoBack"/>
-      <w:bookmarkEnd w:id="0"/>
-      <w:r>
-        <w:rPr>
-          <w:rFonts w:ascii="Arial" w:hAnsi="Arial" w:cs="Arial"/>
-          <w:bCs/>
-          <w:sz w:val="22"/>
+      <w:r>
+        <w:rPr>
+          <w:rFonts w:ascii="Arial" w:hAnsi="Arial" w:cs="Arial"/>
+          <w:bCs/>
+          <w:sz w:val="20"/>
+          <w:szCs w:val="22"/>
         </w:rPr>
         <w:t xml:space="preserve"> </w:t>
       </w:r>

</xml_diff>

<commit_message>
Corrige enunciado punto 1
</commit_message>
<xml_diff>
--- a/Dataset/TrabajoR/Trabajo.docx
+++ b/Dataset/TrabajoR/Trabajo.docx
@@ -222,8 +222,6 @@
                 <w:lang w:val="es-CO"/>
               </w:rPr>
             </w:pPr>
-            <w:bookmarkStart w:id="0" w:name="_GoBack"/>
-            <w:bookmarkEnd w:id="0"/>
             <w:r>
               <w:rPr>
                 <w:rFonts w:ascii="Arial" w:hAnsi="Arial" w:cs="Arial"/>
@@ -2209,7 +2207,23 @@
           <w:bCs/>
           <w:sz w:val="22"/>
         </w:rPr>
-        <w:t xml:space="preserve">y escala de medición (Clase03) de cada una de las </w:t>
+        <w:t>y escala de medición (Clase0</w:t>
+      </w:r>
+      <w:r>
+        <w:rPr>
+          <w:rFonts w:ascii="Arial" w:hAnsi="Arial" w:cs="Arial"/>
+          <w:bCs/>
+          <w:sz w:val="22"/>
+        </w:rPr>
+        <w:t>1</w:t>
+      </w:r>
+      <w:r>
+        <w:rPr>
+          <w:rFonts w:ascii="Arial" w:hAnsi="Arial" w:cs="Arial"/>
+          <w:bCs/>
+          <w:sz w:val="22"/>
+        </w:rPr>
+        <w:t xml:space="preserve">) de cada una de las </w:t>
       </w:r>
       <w:r>
         <w:rPr>
@@ -2273,7 +2287,25 @@
           <w:bCs/>
           <w:sz w:val="22"/>
         </w:rPr>
-        <w:t xml:space="preserve"> (Clase05) </w:t>
+        <w:t xml:space="preserve"> (Clase0</w:t>
+      </w:r>
+      <w:r>
+        <w:rPr>
+          <w:rFonts w:ascii="Arial" w:hAnsi="Arial" w:cs="Arial"/>
+          <w:bCs/>
+          <w:sz w:val="22"/>
+        </w:rPr>
+        <w:t>3</w:t>
+      </w:r>
+      <w:bookmarkStart w:id="0" w:name="_GoBack"/>
+      <w:bookmarkEnd w:id="0"/>
+      <w:r>
+        <w:rPr>
+          <w:rFonts w:ascii="Arial" w:hAnsi="Arial" w:cs="Arial"/>
+          <w:bCs/>
+          <w:sz w:val="22"/>
+        </w:rPr>
+        <w:t xml:space="preserve">) </w:t>
       </w:r>
       <w:r>
         <w:rPr>

</xml_diff>